<commit_message>
* Add summary of first and follow into one document. * Add title to first.docx
</commit_message>
<xml_diff>
--- a/docs/first.docx
+++ b/docs/first.docx
@@ -5,9 +5,9 @@
     <w:tbl>
       <w:tblPr>
         <w:tblStyle w:val="a3"/>
+        <w:tblpPr w:leftFromText="180" w:rightFromText="180" w:horzAnchor="margin" w:tblpXSpec="center" w:tblpY="825"/>
         <w:bidiVisual/>
         <w:tblW w:w="10808" w:type="dxa"/>
-        <w:tblInd w:w="1594" w:type="dxa"/>
         <w:tblLook w:val="04A0" w:firstRow="1" w:lastRow="0" w:firstColumn="1" w:lastColumn="0" w:noHBand="0" w:noVBand="1"/>
       </w:tblPr>
       <w:tblGrid>
@@ -26,12 +26,9 @@
             <w:pPr>
               <w:jc w:val="center"/>
               <w:rPr>
-                <w:rFonts w:hint="cs"/>
-                <w:rtl/>
-              </w:rPr>
-            </w:pPr>
-            <w:bookmarkStart w:id="0" w:name="_GoBack"/>
-            <w:bookmarkEnd w:id="0"/>
+                <w:rtl/>
+              </w:rPr>
+            </w:pPr>
             <w:proofErr w:type="spellStart"/>
             <w:r>
               <w:rPr>
@@ -1841,7 +1838,6 @@
           <w:p>
             <w:pPr>
               <w:rPr>
-                <w:rFonts w:hint="cs"/>
                 <w:rtl/>
               </w:rPr>
             </w:pPr>
@@ -1919,10 +1915,28 @@
     </w:tbl>
     <w:p>
       <w:pPr>
+        <w:jc w:val="center"/>
+        <w:rPr>
+          <w:b/>
+          <w:bCs/>
+          <w:sz w:val="40"/>
+          <w:szCs w:val="40"/>
+          <w:u w:val="single"/>
+        </w:rPr>
+      </w:pPr>
+      <w:bookmarkStart w:id="0" w:name="_GoBack"/>
+      <w:r>
         <w:rPr>
           <w:rFonts w:hint="cs"/>
+          <w:b/>
+          <w:bCs/>
+          <w:sz w:val="40"/>
+          <w:szCs w:val="40"/>
+          <w:u w:val="single"/>
         </w:rPr>
-      </w:pPr>
+        <w:t>FIRST</w:t>
+      </w:r>
+      <w:bookmarkEnd w:id="0"/>
     </w:p>
     <w:sectPr>
       <w:pgSz w:w="16838" w:h="11906" w:orient="landscape"/>

</xml_diff>